<commit_message>
Bux fixing, and adding the tick
</commit_message>
<xml_diff>
--- a/Nea.docx
+++ b/Nea.docx
@@ -1196,8 +1196,6 @@
       <w:r>
         <w:br w:type="page"/>
       </w:r>
-      <w:bookmarkStart w:id="0" w:name="_GoBack"/>
-      <w:bookmarkEnd w:id="0"/>
     </w:p>
     <w:p>
       <w:r>
@@ -2137,6 +2135,160 @@
     </w:p>
     <w:p>
       <w:pPr>
+        <w:pStyle w:val="Heading3"/>
+      </w:pPr>
+      <w:r>
+        <w:t>Routing Tables</w:t>
+      </w:r>
+    </w:p>
+    <w:p>
+      <w:r>
+        <w:t>I will now have to look at how a system decides what adapter to send a packet to for it to forward on. After a brief google search I found that Routing tables are responsible for looking at a packets IP header and deciding what physical connection to send it down. You can access your own routing table in windows by using the “route print” command, I ran this command to see what I could understand from the beginning and what I needed to research more about. The result of my route</w:t>
+      </w:r>
+      <w:r>
+        <w:t xml:space="preserve"> </w:t>
+      </w:r>
+      <w:r>
+        <w:t>print command is included below</w:t>
+      </w:r>
+    </w:p>
+    <w:p>
+      <w:r>
+        <w:rPr>
+          <w:noProof/>
+          <w:lang w:eastAsia="en-GB"/>
+        </w:rPr>
+        <w:lastRenderedPageBreak/>
+        <w:drawing>
+          <wp:inline distT="0" distB="0" distL="0" distR="0">
+            <wp:extent cx="5731510" cy="6033168"/>
+            <wp:effectExtent l="0" t="0" r="2540" b="5715"/>
+            <wp:docPr id="2" name="Picture 2" descr="C:\Users\George Grasham\Pictures\Capture.PNG"/>
+            <wp:cNvGraphicFramePr>
+              <a:graphicFrameLocks xmlns:a="http://schemas.openxmlformats.org/drawingml/2006/main" noChangeAspect="1"/>
+            </wp:cNvGraphicFramePr>
+            <a:graphic xmlns:a="http://schemas.openxmlformats.org/drawingml/2006/main">
+              <a:graphicData uri="http://schemas.openxmlformats.org/drawingml/2006/picture">
+                <pic:pic xmlns:pic="http://schemas.openxmlformats.org/drawingml/2006/picture">
+                  <pic:nvPicPr>
+                    <pic:cNvPr id="0" name="Picture 1" descr="C:\Users\George Grasham\Pictures\Capture.PNG"/>
+                    <pic:cNvPicPr>
+                      <a:picLocks noChangeAspect="1" noChangeArrowheads="1"/>
+                    </pic:cNvPicPr>
+                  </pic:nvPicPr>
+                  <pic:blipFill>
+                    <a:blip r:embed="rId8">
+                      <a:extLst>
+                        <a:ext uri="{28A0092B-C50C-407E-A947-70E740481C1C}">
+                          <a14:useLocalDpi xmlns:a14="http://schemas.microsoft.com/office/drawing/2010/main" val="0"/>
+                        </a:ext>
+                      </a:extLst>
+                    </a:blip>
+                    <a:srcRect/>
+                    <a:stretch>
+                      <a:fillRect/>
+                    </a:stretch>
+                  </pic:blipFill>
+                  <pic:spPr bwMode="auto">
+                    <a:xfrm>
+                      <a:off x="0" y="0"/>
+                      <a:ext cx="5731510" cy="6033168"/>
+                    </a:xfrm>
+                    <a:prstGeom prst="rect">
+                      <a:avLst/>
+                    </a:prstGeom>
+                    <a:noFill/>
+                    <a:ln>
+                      <a:noFill/>
+                    </a:ln>
+                  </pic:spPr>
+                </pic:pic>
+              </a:graphicData>
+            </a:graphic>
+          </wp:inline>
+        </w:drawing>
+      </w:r>
+    </w:p>
+    <w:p>
+      <w:r>
+        <w:t xml:space="preserve">From here I can see a few familiar things, 1 at the top there is an interface list. This seems to be a list of network adapters that the system has. For me I have a few that stand out, The Inter(R) Ethernet Connection I219-V which is my </w:t>
+      </w:r>
+      <w:r>
+        <w:t>L</w:t>
+      </w:r>
+      <w:r>
+        <w:t xml:space="preserve">an Ethernet adapter so If I plugged an Ethernet cable into my laptop that adapter </w:t>
+      </w:r>
+      <w:r>
+        <w:t>would be used, The Intel(R) Dual Band Wireless-AC 3165 which is my current adapter as I am connected to my current network wirelessly.</w:t>
+      </w:r>
+      <w:r>
+        <w:t xml:space="preserve"> There is also the software loopback which is the loopback adapter for my system, for example if I wanted to ping myself I would use the loopback adapter so I don’t need to be connected to a network.</w:t>
+      </w:r>
+    </w:p>
+    <w:p>
+      <w:r>
+        <w:t xml:space="preserve">Next the IPv4 Route Table. This is the routeing table for my system, this confuses me a little but here are my first ideas about each of the columns before research. The destination is the destination address that a packet would have to be addressed to be forwarded to a specific adapter, the Net mask also play a role in this to as the net mask would be applied in the packet that needs to be routed to see if it fits the destination address once it is also had the net mask applied to it. For example for my system if I sent a packet with the address 127.6.1.1 it would be accepted by the 127.0.0.0 entry as if you apply the mask 255.0.0.0 to </w:t>
+      </w:r>
+      <w:r>
+        <w:t>127.6.1.1</w:t>
+      </w:r>
+      <w:r>
+        <w:t xml:space="preserve"> it yields 127.0.0.0 meaning that is the </w:t>
+      </w:r>
+      <w:r>
+        <w:lastRenderedPageBreak/>
+        <w:t>route it would take</w:t>
+      </w:r>
+      <w:r>
+        <w:t>. The first entry in these addresses has the 0.0.0.0 address and the 0.0.0.0 mask meaning that any address would be mapped to this entry successfully. This leads me to believe when a system is using the table it doesn’t use a top down approach and instead likely has something to do with the last column “</w:t>
+      </w:r>
+      <w:r>
+        <w:t>M</w:t>
+      </w:r>
+      <w:r>
+        <w:t>etric”</w:t>
+      </w:r>
+      <w:r>
+        <w:t>. The next column is the Gatewa</w:t>
+      </w:r>
+      <w:r>
+        <w:t>y. I think this is the address that the packet needs to be forwarded to in order to reach its destination. As of right now I am unsure about on-link but I would like to note that each entry with on-link is a local address.</w:t>
+      </w:r>
+      <w:r>
+        <w:t xml:space="preserve"> I believe that Interface is the specific adapter that the packet needs to be routed down to reach its destination. The reason it uses the IP address of the interface instead of the mac address is unclear to me but could have something to do with setting th</w:t>
+      </w:r>
+      <w:r>
+        <w:t>e source address of the packet. I will now research to see what I was correct about</w:t>
+      </w:r>
+    </w:p>
+    <w:p>
+      <w:r>
+        <w:t xml:space="preserve">From my research I know that what I thought was basically correct, when sending a packet the routing table is used to know what interface to use. For me this means </w:t>
+      </w:r>
+      <w:bookmarkStart w:id="0" w:name="_GoBack"/>
+      <w:bookmarkEnd w:id="0"/>
+      <w:r>
+        <w:rPr>
+          <w:rStyle w:val="FootnoteReference"/>
+        </w:rPr>
+        <w:footnoteReference w:id="1"/>
+      </w:r>
+      <w:r>
+        <w:rPr>
+          <w:vertAlign w:val="superscript"/>
+        </w:rPr>
+        <w:t>,</w:t>
+      </w:r>
+      <w:r>
+        <w:rPr>
+          <w:rStyle w:val="FootnoteReference"/>
+        </w:rPr>
+        <w:footnoteReference w:id="2"/>
+      </w:r>
+    </w:p>
+    <w:p>
+      <w:pPr>
         <w:pStyle w:val="Heading1"/>
       </w:pPr>
       <w:r>
@@ -2153,6 +2305,94 @@
     </w:sectPr>
   </w:body>
 </w:document>
+</file>
+
+<file path=word/endnotes.xml><?xml version="1.0" encoding="utf-8"?>
+<w:endnotes xmlns:wpc="http://schemas.microsoft.com/office/word/2010/wordprocessingCanvas" xmlns:cx="http://schemas.microsoft.com/office/drawing/2014/chartex" xmlns:cx1="http://schemas.microsoft.com/office/drawing/2015/9/8/chartex" xmlns:mc="http://schemas.openxmlformats.org/markup-compatibility/2006" xmlns:o="urn:schemas-microsoft-com:office:office" xmlns:r="http://schemas.openxmlformats.org/officeDocument/2006/relationships" xmlns:m="http://schemas.openxmlformats.org/officeDocument/2006/math" xmlns:v="urn:schemas-microsoft-com:vml" xmlns:wp14="http://schemas.microsoft.com/office/word/2010/wordprocessingDrawing" xmlns:wp="http://schemas.openxmlformats.org/drawingml/2006/wordprocessingDrawing" xmlns:w10="urn:schemas-microsoft-com:office:word" xmlns:w="http://schemas.openxmlformats.org/wordprocessingml/2006/main" xmlns:w14="http://schemas.microsoft.com/office/word/2010/wordml" xmlns:w15="http://schemas.microsoft.com/office/word/2012/wordml" xmlns:w16se="http://schemas.microsoft.com/office/word/2015/wordml/symex" xmlns:wpg="http://schemas.microsoft.com/office/word/2010/wordprocessingGroup" xmlns:wpi="http://schemas.microsoft.com/office/word/2010/wordprocessingInk" xmlns:wne="http://schemas.microsoft.com/office/word/2006/wordml" xmlns:wps="http://schemas.microsoft.com/office/word/2010/wordprocessingShape" mc:Ignorable="w14 w15 w16se wp14">
+  <w:endnote w:type="separator" w:id="-1">
+    <w:p>
+      <w:pPr>
+        <w:spacing w:after="0" w:line="240" w:lineRule="auto"/>
+      </w:pPr>
+      <w:r>
+        <w:separator/>
+      </w:r>
+    </w:p>
+  </w:endnote>
+  <w:endnote w:type="continuationSeparator" w:id="0">
+    <w:p>
+      <w:pPr>
+        <w:spacing w:after="0" w:line="240" w:lineRule="auto"/>
+      </w:pPr>
+      <w:r>
+        <w:continuationSeparator/>
+      </w:r>
+    </w:p>
+  </w:endnote>
+</w:endnotes>
+</file>
+
+<file path=word/footnotes.xml><?xml version="1.0" encoding="utf-8"?>
+<w:footnotes xmlns:wpc="http://schemas.microsoft.com/office/word/2010/wordprocessingCanvas" xmlns:cx="http://schemas.microsoft.com/office/drawing/2014/chartex" xmlns:cx1="http://schemas.microsoft.com/office/drawing/2015/9/8/chartex" xmlns:mc="http://schemas.openxmlformats.org/markup-compatibility/2006" xmlns:o="urn:schemas-microsoft-com:office:office" xmlns:r="http://schemas.openxmlformats.org/officeDocument/2006/relationships" xmlns:m="http://schemas.openxmlformats.org/officeDocument/2006/math" xmlns:v="urn:schemas-microsoft-com:vml" xmlns:wp14="http://schemas.microsoft.com/office/word/2010/wordprocessingDrawing" xmlns:wp="http://schemas.openxmlformats.org/drawingml/2006/wordprocessingDrawing" xmlns:w10="urn:schemas-microsoft-com:office:word" xmlns:w="http://schemas.openxmlformats.org/wordprocessingml/2006/main" xmlns:w14="http://schemas.microsoft.com/office/word/2010/wordml" xmlns:w15="http://schemas.microsoft.com/office/word/2012/wordml" xmlns:w16se="http://schemas.microsoft.com/office/word/2015/wordml/symex" xmlns:wpg="http://schemas.microsoft.com/office/word/2010/wordprocessingGroup" xmlns:wpi="http://schemas.microsoft.com/office/word/2010/wordprocessingInk" xmlns:wne="http://schemas.microsoft.com/office/word/2006/wordml" xmlns:wps="http://schemas.microsoft.com/office/word/2010/wordprocessingShape" mc:Ignorable="w14 w15 w16se wp14">
+  <w:footnote w:type="separator" w:id="-1">
+    <w:p>
+      <w:pPr>
+        <w:spacing w:after="0" w:line="240" w:lineRule="auto"/>
+      </w:pPr>
+      <w:r>
+        <w:separator/>
+      </w:r>
+    </w:p>
+  </w:footnote>
+  <w:footnote w:type="continuationSeparator" w:id="0">
+    <w:p>
+      <w:pPr>
+        <w:spacing w:after="0" w:line="240" w:lineRule="auto"/>
+      </w:pPr>
+      <w:r>
+        <w:continuationSeparator/>
+      </w:r>
+    </w:p>
+  </w:footnote>
+  <w:footnote w:id="1">
+    <w:p>
+      <w:pPr>
+        <w:pStyle w:val="FootnoteText"/>
+      </w:pPr>
+      <w:r>
+        <w:rPr>
+          <w:rStyle w:val="FootnoteReference"/>
+        </w:rPr>
+        <w:footnoteRef/>
+      </w:r>
+      <w:r>
+        <w:t xml:space="preserve"> </w:t>
+      </w:r>
+      <w:r>
+        <w:t>http://techgenix.com/making-sense-windows-routing-tables/</w:t>
+      </w:r>
+    </w:p>
+  </w:footnote>
+  <w:footnote w:id="2">
+    <w:p>
+      <w:pPr>
+        <w:pStyle w:val="FootnoteText"/>
+      </w:pPr>
+      <w:r>
+        <w:rPr>
+          <w:rStyle w:val="FootnoteReference"/>
+        </w:rPr>
+        <w:footnoteRef/>
+      </w:r>
+      <w:r>
+        <w:t xml:space="preserve"> </w:t>
+      </w:r>
+      <w:r>
+        <w:t>http://library.mobrien.com/Manuals/MPRM_Group/images/rightframe_files/routing.htm</w:t>
+      </w:r>
+    </w:p>
+  </w:footnote>
+</w:footnotes>
 </file>
 
 <file path=word/numbering.xml><?xml version="1.0" encoding="utf-8"?>
@@ -3745,6 +3985,100 @@
       <w:szCs w:val="18"/>
     </w:rPr>
   </w:style>
+  <w:style w:type="paragraph" w:styleId="FootnoteText">
+    <w:name w:val="footnote text"/>
+    <w:basedOn w:val="Normal"/>
+    <w:link w:val="FootnoteTextChar"/>
+    <w:uiPriority w:val="99"/>
+    <w:semiHidden/>
+    <w:unhideWhenUsed/>
+    <w:rsid w:val="008A49ED"/>
+    <w:pPr>
+      <w:spacing w:after="0" w:line="240" w:lineRule="auto"/>
+    </w:pPr>
+    <w:rPr>
+      <w:sz w:val="20"/>
+      <w:szCs w:val="20"/>
+    </w:rPr>
+  </w:style>
+  <w:style w:type="character" w:customStyle="1" w:styleId="FootnoteTextChar">
+    <w:name w:val="Footnote Text Char"/>
+    <w:basedOn w:val="DefaultParagraphFont"/>
+    <w:link w:val="FootnoteText"/>
+    <w:uiPriority w:val="99"/>
+    <w:semiHidden/>
+    <w:rsid w:val="008A49ED"/>
+    <w:rPr>
+      <w:sz w:val="20"/>
+      <w:szCs w:val="20"/>
+    </w:rPr>
+  </w:style>
+  <w:style w:type="character" w:styleId="FootnoteReference">
+    <w:name w:val="footnote reference"/>
+    <w:basedOn w:val="DefaultParagraphFont"/>
+    <w:uiPriority w:val="99"/>
+    <w:semiHidden/>
+    <w:unhideWhenUsed/>
+    <w:rsid w:val="008A49ED"/>
+    <w:rPr>
+      <w:vertAlign w:val="superscript"/>
+    </w:rPr>
+  </w:style>
+  <w:style w:type="paragraph" w:styleId="Header">
+    <w:name w:val="header"/>
+    <w:basedOn w:val="Normal"/>
+    <w:link w:val="HeaderChar"/>
+    <w:uiPriority w:val="99"/>
+    <w:unhideWhenUsed/>
+    <w:rsid w:val="00CF6A98"/>
+    <w:pPr>
+      <w:tabs>
+        <w:tab w:val="center" w:pos="4513"/>
+        <w:tab w:val="right" w:pos="9026"/>
+      </w:tabs>
+      <w:spacing w:after="0" w:line="240" w:lineRule="auto"/>
+    </w:pPr>
+  </w:style>
+  <w:style w:type="character" w:customStyle="1" w:styleId="HeaderChar">
+    <w:name w:val="Header Char"/>
+    <w:basedOn w:val="DefaultParagraphFont"/>
+    <w:link w:val="Header"/>
+    <w:uiPriority w:val="99"/>
+    <w:rsid w:val="00CF6A98"/>
+  </w:style>
+  <w:style w:type="paragraph" w:styleId="Footer">
+    <w:name w:val="footer"/>
+    <w:basedOn w:val="Normal"/>
+    <w:link w:val="FooterChar"/>
+    <w:uiPriority w:val="99"/>
+    <w:unhideWhenUsed/>
+    <w:rsid w:val="00CF6A98"/>
+    <w:pPr>
+      <w:tabs>
+        <w:tab w:val="center" w:pos="4513"/>
+        <w:tab w:val="right" w:pos="9026"/>
+      </w:tabs>
+      <w:spacing w:after="0" w:line="240" w:lineRule="auto"/>
+    </w:pPr>
+  </w:style>
+  <w:style w:type="character" w:customStyle="1" w:styleId="FooterChar">
+    <w:name w:val="Footer Char"/>
+    <w:basedOn w:val="DefaultParagraphFont"/>
+    <w:link w:val="Footer"/>
+    <w:uiPriority w:val="99"/>
+    <w:rsid w:val="00CF6A98"/>
+  </w:style>
+  <w:style w:type="character" w:styleId="Hyperlink">
+    <w:name w:val="Hyperlink"/>
+    <w:basedOn w:val="DefaultParagraphFont"/>
+    <w:uiPriority w:val="99"/>
+    <w:unhideWhenUsed/>
+    <w:rsid w:val="00CF6A98"/>
+    <w:rPr>
+      <w:color w:val="0563C1" w:themeColor="hyperlink"/>
+      <w:u w:val="single"/>
+    </w:rPr>
+  </w:style>
 </w:styles>
 </file>
 
@@ -4014,7 +4348,7 @@
 </file>
 
 <file path=customXml/itemProps1.xml><?xml version="1.0" encoding="utf-8"?>
-<ds:datastoreItem xmlns:ds="http://schemas.openxmlformats.org/officeDocument/2006/customXml" ds:itemID="{5D921CAB-D929-45B2-9577-2888F5AD60E4}">
+<ds:datastoreItem xmlns:ds="http://schemas.openxmlformats.org/officeDocument/2006/customXml" ds:itemID="{A325ED96-F3FD-4690-8B77-F4B8C3F64322}">
   <ds:schemaRefs>
     <ds:schemaRef ds:uri="http://schemas.openxmlformats.org/officeDocument/2006/bibliography"/>
   </ds:schemaRefs>

</xml_diff>